<commit_message>
adicionei a estrutura para o relatorio final do primeiro trabalho
</commit_message>
<xml_diff>
--- a/1º Trabalho/Relatorio.docx
+++ b/1º Trabalho/Relatorio.docx
@@ -415,10 +415,69 @@
       <w:r>
         <w:t xml:space="preserve">Neste </w:t>
       </w:r>
+      <w:r>
+        <w:t xml:space="preserve">Trabalho foi pedido aos alunos que desenvolvessem certas funções em </w:t>
+      </w:r>
+      <w:proofErr w:type="spellStart"/>
+      <w:r>
+        <w:rPr>
+          <w:i/>
+        </w:rPr>
+        <w:t>M</w:t>
+      </w:r>
+      <w:r>
+        <w:rPr>
+          <w:i/>
+        </w:rPr>
+        <w:t>atlab</w:t>
+      </w:r>
+      <w:proofErr w:type="spellEnd"/>
+      <w:r>
+        <w:t xml:space="preserve"> para resolver problemas e/ou que observassem gráficos para deduzir e calcular dados relativos a sinais e espectros.</w:t>
+      </w:r>
+    </w:p>
+    <w:p>
+      <w:pPr>
+        <w:spacing w:after="160" w:line="259" w:lineRule="auto"/>
+      </w:pPr>
+      <w:r>
+        <w:br w:type="page"/>
+      </w:r>
+    </w:p>
+    <w:p>
+      <w:pPr>
+        <w:spacing w:after="160" w:line="259" w:lineRule="auto"/>
+      </w:pPr>
+      <w:r>
+        <w:lastRenderedPageBreak/>
+        <w:br w:type="page"/>
+      </w:r>
+    </w:p>
+    <w:p>
+      <w:pPr>
+        <w:spacing w:line="240" w:lineRule="auto"/>
+        <w:jc w:val="center"/>
+      </w:pPr>
+      <w:r>
+        <w:lastRenderedPageBreak/>
+        <w:t>Conclusão</w:t>
+      </w:r>
+    </w:p>
+    <w:p>
+      <w:pPr>
+        <w:spacing w:line="240" w:lineRule="auto"/>
+      </w:pPr>
+    </w:p>
+    <w:p>
+      <w:r>
+        <w:t xml:space="preserve">Conclui-se que houve partes do trabalho que podiam ter ficado melhor estruturadas, como é o caso do 3.b </w:t>
+      </w:r>
+      <w:r>
+        <w:t xml:space="preserve">que não foi feito por módulos como o 3.a, e como é o caso do 1.2 que podia ter ficado com períodos configuráveis. </w:t>
+      </w:r>
       <w:bookmarkStart w:id="0" w:name="_GoBack"/>
       <w:bookmarkEnd w:id="0"/>
     </w:p>
-    <w:p/>
     <w:sectPr>
       <w:pgSz w:w="11906" w:h="16838"/>
       <w:pgMar w:top="1417" w:right="1701" w:bottom="1417" w:left="1701" w:header="708" w:footer="708" w:gutter="0"/>

</xml_diff>